<commit_message>
Tried to kinda answer the questions, mostly my ibservations
</commit_message>
<xml_diff>
--- a/Homework 3.docx
+++ b/Homework 3.docx
@@ -5,187 +5,543 @@
     <w:p>
       <w:pPr>
         <w:rPr>
-          <w:lang w:val="fr-CH"/>
-        </w:rPr>
-      </w:pPr>
+          <w:lang w:val="en-GB"/>
+        </w:rPr>
+      </w:pPr>
+      <w:r>
+        <w:rPr>
+          <w:lang w:val="en-GB"/>
+        </w:rPr>
+        <w:t>Homework 3 – Linear regression</w:t>
+      </w:r>
+    </w:p>
+    <w:p>
+      <w:pPr>
+        <w:rPr>
+          <w:lang w:val="en-GB"/>
+        </w:rPr>
+      </w:pPr>
+    </w:p>
+    <w:p>
+      <w:pPr>
+        <w:rPr>
+          <w:lang w:val="en-GB"/>
+        </w:rPr>
+      </w:pPr>
+      <w:r>
+        <w:rPr>
+          <w:lang w:val="en-GB"/>
+        </w:rPr>
+        <w:t>a) In about 2 paragraphs summarize your answer to the research question based on the</w:t>
+      </w:r>
+    </w:p>
+    <w:p>
+      <w:pPr>
+        <w:rPr>
+          <w:lang w:val="en-GB"/>
+        </w:rPr>
+      </w:pPr>
+      <w:r>
+        <w:rPr>
+          <w:lang w:val="en-GB"/>
+        </w:rPr>
+        <w:t>analysis. Mention which predictors turned out to be significant and which not. Offer</w:t>
+      </w:r>
+    </w:p>
+    <w:p>
+      <w:pPr>
+        <w:rPr>
+          <w:lang w:val="en-GB"/>
+        </w:rPr>
+      </w:pPr>
+      <w:r>
+        <w:rPr>
+          <w:lang w:val="en-GB"/>
+        </w:rPr>
+        <w:t>possible explanations of why that might be.</w:t>
+      </w:r>
+    </w:p>
+    <w:p>
+      <w:pPr>
+        <w:rPr>
+          <w:lang w:val="en-GB"/>
+        </w:rPr>
+      </w:pPr>
+    </w:p>
+    <w:p>
+      <w:pPr>
+        <w:rPr>
+          <w:lang w:val="en-GB"/>
+        </w:rPr>
+      </w:pPr>
+      <w:r>
+        <w:rPr>
+          <w:lang w:val="en-GB"/>
+        </w:rPr>
+        <w:t>W</w:t>
+      </w:r>
+      <w:r>
+        <w:rPr>
+          <w:lang w:val="en-GB"/>
+        </w:rPr>
+        <w:t>hat characteristics of a word predict how many associations (on average) a</w:t>
+      </w:r>
+    </w:p>
+    <w:p>
+      <w:pPr>
+        <w:rPr>
+          <w:lang w:val="en-GB"/>
+        </w:rPr>
+      </w:pPr>
+      <w:r>
+        <w:rPr>
+          <w:lang w:val="en-GB"/>
+        </w:rPr>
+        <w:t>person makes</w:t>
+      </w:r>
+      <w:r>
+        <w:rPr>
+          <w:lang w:val="en-GB"/>
+        </w:rPr>
+        <w:t>?</w:t>
+      </w:r>
+      <w:r>
+        <w:rPr>
+          <w:lang w:val="en-GB"/>
+        </w:rPr>
+        <w:t xml:space="preserve"> </w:t>
+      </w:r>
+    </w:p>
+    <w:p>
+      <w:pPr>
+        <w:rPr>
+          <w:lang w:val="en-GB"/>
+        </w:rPr>
+      </w:pPr>
+      <w:r>
+        <w:rPr>
+          <w:lang w:val="en-GB"/>
+        </w:rPr>
+        <w:t>If the amount of s</w:t>
+      </w:r>
+      <w:r>
+        <w:rPr>
+          <w:lang w:val="en-GB"/>
+        </w:rPr>
+        <w:t>yl</w:t>
+      </w:r>
+      <w:r>
+        <w:rPr>
+          <w:lang w:val="en-GB"/>
+        </w:rPr>
+        <w:t xml:space="preserve">lables is </w:t>
+      </w:r>
+      <w:r>
+        <w:rPr>
+          <w:lang w:val="en-GB"/>
+        </w:rPr>
+        <w:t>below 3 the associations tend to be higher.</w:t>
+      </w:r>
+    </w:p>
+    <w:p>
+      <w:pPr>
+        <w:rPr>
+          <w:lang w:val="en-GB"/>
+        </w:rPr>
+      </w:pPr>
+    </w:p>
+    <w:p>
+      <w:pPr>
+        <w:rPr>
+          <w:lang w:val="en-GB"/>
+        </w:rPr>
+      </w:pPr>
+      <w:r>
+        <w:rPr>
+          <w:lang w:val="en-GB"/>
+        </w:rPr>
+        <w:t>The higher the imageability the higher the association?</w:t>
+      </w:r>
+    </w:p>
+    <w:p>
+      <w:pPr>
+        <w:rPr>
+          <w:lang w:val="en-GB"/>
+        </w:rPr>
+      </w:pPr>
+    </w:p>
+    <w:p>
+      <w:pPr>
+        <w:rPr>
+          <w:lang w:val="en-GB"/>
+        </w:rPr>
+      </w:pPr>
+      <w:r>
+        <w:rPr>
+          <w:lang w:val="en-GB"/>
+        </w:rPr>
+        <w:t>The higher the concreteness the higher the association rate</w:t>
+      </w:r>
+      <w:r>
+        <w:rPr>
+          <w:lang w:val="en-GB"/>
+        </w:rPr>
+        <w:t xml:space="preserve">, concreteness value of </w:t>
+      </w:r>
+      <w:r>
+        <w:rPr>
+          <w:lang w:val="en-GB"/>
+        </w:rPr>
+        <w:t>2.5.</w:t>
+      </w:r>
+    </w:p>
+    <w:p>
+      <w:pPr>
+        <w:rPr>
+          <w:lang w:val="en-GB"/>
+        </w:rPr>
+      </w:pPr>
+    </w:p>
+    <w:p>
+      <w:pPr>
+        <w:rPr>
+          <w:lang w:val="en-GB"/>
+        </w:rPr>
+      </w:pPr>
+    </w:p>
+    <w:p>
+      <w:pPr>
+        <w:rPr>
+          <w:lang w:val="en-GB"/>
+        </w:rPr>
+      </w:pPr>
+    </w:p>
+    <w:p>
+      <w:pPr>
+        <w:rPr>
+          <w:lang w:val="en-GB"/>
+        </w:rPr>
+      </w:pPr>
+      <w:r>
+        <w:rPr>
+          <w:lang w:val="en-GB"/>
+        </w:rPr>
+        <w:t>b) For each significant predictor or interaction, describe the kind of effect they have on the</w:t>
+      </w:r>
+    </w:p>
+    <w:p>
+      <w:pPr>
+        <w:rPr>
+          <w:lang w:val="en-GB"/>
+        </w:rPr>
+      </w:pPr>
+      <w:r>
+        <w:rPr>
+          <w:lang w:val="en-GB"/>
+        </w:rPr>
+        <w:t>dependent variable.</w:t>
+      </w:r>
+    </w:p>
+    <w:p>
+      <w:pPr>
+        <w:rPr>
+          <w:lang w:val="en-GB"/>
+        </w:rPr>
+      </w:pPr>
+      <w:r>
+        <w:rPr>
+          <w:lang w:val="en-GB"/>
+        </w:rPr>
+        <w:t>If the words has 2</w:t>
+      </w:r>
+      <w:r>
+        <w:rPr>
+          <w:lang w:val="en-GB"/>
+        </w:rPr>
+        <w:t xml:space="preserve"> or less</w:t>
+      </w:r>
+      <w:r>
+        <w:rPr>
+          <w:lang w:val="en-GB"/>
+        </w:rPr>
+        <w:t xml:space="preserve"> </w:t>
+      </w:r>
       <w:proofErr w:type="spellStart"/>
       <w:r>
-        <w:t>Homework</w:t>
+        <w:rPr>
+          <w:lang w:val="en-GB"/>
+        </w:rPr>
+        <w:t>sylablles</w:t>
       </w:r>
       <w:proofErr w:type="spellEnd"/>
       <w:r>
-        <w:t xml:space="preserve"> 3 </w:t>
-      </w:r>
-      <w:r>
-        <w:rPr>
-          <w:lang w:val="fr-CH"/>
-        </w:rPr>
-        <w:t xml:space="preserve">– </w:t>
+        <w:rPr>
+          <w:lang w:val="en-GB"/>
+        </w:rPr>
+        <w:t xml:space="preserve"> is </w:t>
       </w:r>
       <w:proofErr w:type="spellStart"/>
       <w:r>
         <w:rPr>
-          <w:lang w:val="fr-CH"/>
-        </w:rPr>
-        <w:t>Linear</w:t>
+          <w:lang w:val="en-GB"/>
+        </w:rPr>
+        <w:t>is</w:t>
       </w:r>
       <w:proofErr w:type="spellEnd"/>
       <w:r>
         <w:rPr>
-          <w:lang w:val="fr-CH"/>
+          <w:lang w:val="en-GB"/>
+        </w:rPr>
+        <w:t xml:space="preserve"> most likely to have between </w:t>
+      </w:r>
+      <w:r>
+        <w:rPr>
+          <w:lang w:val="en-GB"/>
+        </w:rPr>
+        <w:t xml:space="preserve">5 to 8 associations. </w:t>
+      </w:r>
+    </w:p>
+    <w:p>
+      <w:pPr>
+        <w:rPr>
+          <w:lang w:val="en-GB"/>
+        </w:rPr>
+      </w:pPr>
+      <w:r>
+        <w:rPr>
+          <w:lang w:val="en-GB"/>
+        </w:rPr>
+        <w:t xml:space="preserve">In a lot of languages </w:t>
+      </w:r>
+      <w:r>
+        <w:rPr>
+          <w:lang w:val="en-GB"/>
+        </w:rPr>
+        <w:t>words</w:t>
+      </w:r>
+      <w:r>
+        <w:rPr>
+          <w:lang w:val="en-GB"/>
+        </w:rPr>
+        <w:t xml:space="preserve"> with 2 syllables</w:t>
+      </w:r>
+      <w:r>
+        <w:rPr>
+          <w:lang w:val="en-GB"/>
+        </w:rPr>
+        <w:t xml:space="preserve"> often </w:t>
+      </w:r>
+      <w:r>
+        <w:rPr>
+          <w:lang w:val="en-GB"/>
+        </w:rPr>
+        <w:t xml:space="preserve">contain two words with “potential” individual meaning. This could be one explanation for </w:t>
+      </w:r>
+      <w:r>
+        <w:rPr>
+          <w:lang w:val="en-GB"/>
+        </w:rPr>
+        <w:t xml:space="preserve">the higher amount of association. </w:t>
+      </w:r>
+      <w:r>
+        <w:rPr>
+          <w:lang w:val="en-GB"/>
+        </w:rPr>
+        <w:t xml:space="preserve">Words with more than two </w:t>
+      </w:r>
+      <w:proofErr w:type="spellStart"/>
+      <w:r>
+        <w:rPr>
+          <w:lang w:val="en-GB"/>
+        </w:rPr>
+        <w:t>syllanles</w:t>
+      </w:r>
+      <w:proofErr w:type="spellEnd"/>
+      <w:r>
+        <w:rPr>
+          <w:lang w:val="en-GB"/>
         </w:rPr>
         <w:t xml:space="preserve"> </w:t>
       </w:r>
       <w:proofErr w:type="spellStart"/>
       <w:r>
         <w:rPr>
-          <w:lang w:val="fr-CH"/>
-        </w:rPr>
-        <w:t>regression</w:t>
+          <w:lang w:val="en-GB"/>
+        </w:rPr>
+        <w:t>als</w:t>
       </w:r>
       <w:proofErr w:type="spellEnd"/>
-    </w:p>
-    <w:p>
-      <w:pPr>
-        <w:rPr>
-          <w:lang w:val="fr-CH"/>
-        </w:rPr>
-      </w:pPr>
-    </w:p>
-    <w:p>
-      <w:pPr>
-        <w:rPr>
-          <w:lang w:val="en-GB"/>
-        </w:rPr>
-      </w:pPr>
-      <w:r>
-        <w:rPr>
-          <w:lang w:val="en-GB"/>
-        </w:rPr>
-        <w:t>a) In about 2 paragraphs summarize your answer to the research question based on the</w:t>
-      </w:r>
-    </w:p>
-    <w:p>
-      <w:pPr>
-        <w:rPr>
-          <w:lang w:val="en-GB"/>
-        </w:rPr>
-      </w:pPr>
-      <w:r>
-        <w:rPr>
-          <w:lang w:val="en-GB"/>
-        </w:rPr>
-        <w:t>analysis. Mention which predictors turned out to be significant and which not. Offer</w:t>
-      </w:r>
-    </w:p>
-    <w:p>
-      <w:pPr>
-        <w:rPr>
-          <w:lang w:val="en-GB"/>
-        </w:rPr>
-      </w:pPr>
-      <w:r>
-        <w:rPr>
-          <w:lang w:val="en-GB"/>
-        </w:rPr>
-        <w:t>possible explanations of why that might be.</w:t>
-      </w:r>
-    </w:p>
-    <w:p>
-      <w:pPr>
-        <w:rPr>
-          <w:lang w:val="en-GB"/>
-        </w:rPr>
-      </w:pPr>
-    </w:p>
-    <w:p>
-      <w:pPr>
-        <w:rPr>
-          <w:lang w:val="en-GB"/>
-        </w:rPr>
-      </w:pPr>
-      <w:r>
-        <w:rPr>
-          <w:lang w:val="en-GB"/>
-        </w:rPr>
-        <w:t>W</w:t>
-      </w:r>
-      <w:r>
-        <w:rPr>
-          <w:lang w:val="en-GB"/>
-        </w:rPr>
-        <w:t>hat characteristics of a word predict how many associations (on average) a</w:t>
-      </w:r>
-    </w:p>
-    <w:p>
-      <w:pPr>
-        <w:rPr>
-          <w:lang w:val="en-GB"/>
-        </w:rPr>
-      </w:pPr>
-      <w:r>
-        <w:rPr>
-          <w:lang w:val="en-GB"/>
-        </w:rPr>
-        <w:t>person makes</w:t>
-      </w:r>
-      <w:r>
-        <w:rPr>
-          <w:lang w:val="en-GB"/>
-        </w:rPr>
-        <w:t>?</w:t>
-      </w:r>
-    </w:p>
-    <w:p>
-      <w:pPr>
-        <w:rPr>
-          <w:lang w:val="en-GB"/>
-        </w:rPr>
-      </w:pPr>
-    </w:p>
-    <w:p>
-      <w:pPr>
-        <w:rPr>
-          <w:lang w:val="en-GB"/>
-        </w:rPr>
-      </w:pPr>
-    </w:p>
-    <w:p>
-      <w:pPr>
-        <w:rPr>
-          <w:lang w:val="en-GB"/>
-        </w:rPr>
-      </w:pPr>
-      <w:r>
-        <w:rPr>
-          <w:lang w:val="en-GB"/>
-        </w:rPr>
-        <w:t>b) For each significant predictor or interaction, describe the kind of effect they have on the</w:t>
-      </w:r>
-    </w:p>
-    <w:p>
-      <w:pPr>
-        <w:rPr>
-          <w:lang w:val="en-GB"/>
-        </w:rPr>
-      </w:pPr>
-      <w:r>
-        <w:rPr>
-          <w:lang w:val="en-GB"/>
-        </w:rPr>
-        <w:t>dependent variable.</w:t>
-      </w:r>
-    </w:p>
-    <w:p>
-      <w:pPr>
-        <w:rPr>
-          <w:lang w:val="en-GB"/>
-        </w:rPr>
-      </w:pPr>
-      <w:r>
-        <w:rPr>
-          <w:lang w:val="en-GB"/>
-        </w:rPr>
+      <w:r>
+        <w:rPr>
+          <w:lang w:val="en-GB"/>
+        </w:rPr>
+        <w:t xml:space="preserve"> tend to be more specific and there for allow for less association to be made. </w:t>
+      </w:r>
+    </w:p>
+    <w:p>
+      <w:pPr>
+        <w:rPr>
+          <w:lang w:val="en-GB"/>
+        </w:rPr>
+      </w:pPr>
+    </w:p>
+    <w:p>
+      <w:pPr>
+        <w:rPr>
+          <w:lang w:val="en-GB"/>
+        </w:rPr>
+      </w:pPr>
+      <w:r>
+        <w:rPr>
+          <w:lang w:val="en-GB"/>
+        </w:rPr>
+        <w:t xml:space="preserve">For words that </w:t>
+      </w:r>
+      <w:r>
+        <w:rPr>
+          <w:lang w:val="en-GB"/>
+        </w:rPr>
+        <w:t xml:space="preserve">contain between 2 and </w:t>
+      </w:r>
+      <w:r>
+        <w:rPr>
+          <w:lang w:val="en-GB"/>
+        </w:rPr>
+        <w:t xml:space="preserve">9 letter most of them seem to lead to </w:t>
+      </w:r>
+      <w:r>
+        <w:rPr>
+          <w:lang w:val="en-GB"/>
+        </w:rPr>
+        <w:t xml:space="preserve">5 – 8 associations. For longer word associations tend to be </w:t>
+      </w:r>
+      <w:r>
+        <w:rPr>
+          <w:lang w:val="en-GB"/>
+        </w:rPr>
+        <w:t>between 3 to 6 associations.</w:t>
+      </w:r>
+    </w:p>
+    <w:p>
+      <w:pPr>
+        <w:rPr>
+          <w:lang w:val="en-GB"/>
+        </w:rPr>
+      </w:pPr>
+    </w:p>
+    <w:p>
+      <w:pPr>
+        <w:rPr>
+          <w:lang w:val="en-GB"/>
+        </w:rPr>
+      </w:pPr>
+      <w:r>
+        <w:rPr>
+          <w:lang w:val="en-GB"/>
+        </w:rPr>
+        <w:t xml:space="preserve">The plot about imageability </w:t>
+      </w:r>
+      <w:r>
+        <w:rPr>
+          <w:lang w:val="en-GB"/>
+        </w:rPr>
+        <w:t xml:space="preserve">shows </w:t>
+      </w:r>
+      <w:proofErr w:type="spellStart"/>
+      <w:r>
+        <w:rPr>
+          <w:lang w:val="en-GB"/>
+        </w:rPr>
+        <w:t>a</w:t>
+      </w:r>
+      <w:proofErr w:type="spellEnd"/>
+      <w:r>
+        <w:rPr>
+          <w:lang w:val="en-GB"/>
+        </w:rPr>
+        <w:t xml:space="preserve"> almost linear distribution of the interaction between imageability and association. The higher the </w:t>
+      </w:r>
+      <w:r>
+        <w:rPr>
+          <w:lang w:val="en-GB"/>
+        </w:rPr>
+        <w:t xml:space="preserve">value for imageability is, the higher the value for association. </w:t>
+      </w:r>
+    </w:p>
+    <w:p>
+      <w:pPr>
+        <w:rPr>
+          <w:lang w:val="en-GB"/>
+        </w:rPr>
+      </w:pPr>
+    </w:p>
+    <w:p>
+      <w:pPr>
+        <w:rPr>
+          <w:lang w:val="en-GB"/>
+        </w:rPr>
+      </w:pPr>
+      <w:r>
+        <w:rPr>
+          <w:lang w:val="en-GB"/>
+        </w:rPr>
+        <w:t xml:space="preserve"> </w:t>
+      </w:r>
+      <w:r>
+        <w:rPr>
+          <w:lang w:val="en-GB"/>
+        </w:rPr>
+        <w:t xml:space="preserve">The </w:t>
+      </w:r>
+      <w:r>
+        <w:rPr>
+          <w:lang w:val="en-GB"/>
+        </w:rPr>
+        <w:t>concreteness</w:t>
+      </w:r>
+      <w:r>
+        <w:rPr>
+          <w:lang w:val="en-GB"/>
+        </w:rPr>
+        <w:t xml:space="preserve"> doesn’t really seem to directly impact the </w:t>
+      </w:r>
+      <w:r>
+        <w:rPr>
+          <w:lang w:val="en-GB"/>
+        </w:rPr>
+        <w:t>number</w:t>
+      </w:r>
+      <w:r>
+        <w:rPr>
+          <w:lang w:val="en-GB"/>
+        </w:rPr>
+        <w:t xml:space="preserve"> of associations being made with a certain word. </w:t>
+      </w:r>
+      <w:r>
+        <w:rPr>
+          <w:lang w:val="en-GB"/>
+        </w:rPr>
+        <w:t xml:space="preserve">Most data points are between 5 and 8, regardless of the concreteness value. </w:t>
+      </w:r>
+    </w:p>
+    <w:p>
+      <w:pPr>
+        <w:rPr>
+          <w:lang w:val="en-GB"/>
+        </w:rPr>
+      </w:pPr>
+    </w:p>
+    <w:p>
+      <w:pPr>
+        <w:rPr>
+          <w:lang w:val="en-GB"/>
+        </w:rPr>
+      </w:pPr>
+      <w:r>
+        <w:rPr>
+          <w:lang w:val="en-GB"/>
+        </w:rPr>
+        <w:lastRenderedPageBreak/>
         <w:t>c) Finally, mention anything that was surprising or striking to you and suggest one question</w:t>
       </w:r>
     </w:p>
@@ -935,6 +1291,7 @@
   <w:style w:type="character" w:default="1" w:styleId="DefaultParagraphFont">
     <w:name w:val="Default Paragraph Font"/>
     <w:uiPriority w:val="1"/>
+    <w:semiHidden/>
     <w:unhideWhenUsed/>
   </w:style>
   <w:style w:type="table" w:default="1" w:styleId="TableNormal">

</xml_diff>